<commit_message>
Bug Fixes in script
</commit_message>
<xml_diff>
--- a/Assets/Documents/Roll Play Todo.docx
+++ b/Assets/Documents/Roll Play Todo.docx
@@ -4,7 +4,15 @@
   <w:body>
     <w:p>
       <w:r>
-        <w:t>Roll Play Todo:</w:t>
+        <w:t xml:space="preserve">Roll Play </w:t>
+      </w:r>
+      <w:proofErr w:type="spellStart"/>
+      <w:r>
+        <w:t>Todo</w:t>
+      </w:r>
+      <w:proofErr w:type="spellEnd"/>
+      <w:r>
+        <w:t>:</w:t>
       </w:r>
     </w:p>
     <w:p>
@@ -34,36 +42,44 @@
       </w:r>
     </w:p>
     <w:p>
-      <w:r>
+      <w:pPr>
+        <w:rPr>
+          <w:strike/>
+        </w:rPr>
+      </w:pPr>
+      <w:r>
+        <w:rPr>
+          <w:strike/>
+        </w:rPr>
         <w:t>Add More Textures</w:t>
-      </w:r>
-    </w:p>
-    <w:p>
-      <w:r>
-        <w:t>Add Credits</w:t>
-      </w:r>
-    </w:p>
-    <w:p>
-      <w:r>
-        <w:t>Add the ability to view Dice Results on Canvas</w:t>
-      </w:r>
-    </w:p>
-    <w:p>
-      <w:r>
-        <w:t>Add constant Rotation as dice falls</w:t>
-      </w:r>
-    </w:p>
-    <w:p>
-      <w:r>
-        <w:t>Add Sound Effects</w:t>
-      </w:r>
-    </w:p>
-    <w:p>
-      <w:r>
-        <w:t>Add Camera Follow</w:t>
       </w:r>
       <w:bookmarkStart w:id="0" w:name="_GoBack"/>
       <w:bookmarkEnd w:id="0"/>
+    </w:p>
+    <w:p>
+      <w:r>
+        <w:t>Add Credits</w:t>
+      </w:r>
+    </w:p>
+    <w:p>
+      <w:r>
+        <w:t>Add the ability to view Dice Results on Canvas</w:t>
+      </w:r>
+    </w:p>
+    <w:p>
+      <w:r>
+        <w:t>Add constant Rotation as dice falls</w:t>
+      </w:r>
+    </w:p>
+    <w:p>
+      <w:r>
+        <w:t>Add Sound Effects</w:t>
+      </w:r>
+    </w:p>
+    <w:p>
+      <w:r>
+        <w:t>Add Camera Follow</w:t>
+      </w:r>
     </w:p>
     <w:sectPr>
       <w:pgSz w:w="12240" w:h="15840"/>

</xml_diff>

<commit_message>
Added ability to view Dice Results on canvas
Not fully implemented! Will not work after second click. Improvement in the works
</commit_message>
<xml_diff>
--- a/Assets/Documents/Roll Play Todo.docx
+++ b/Assets/Documents/Roll Play Todo.docx
@@ -4,15 +4,7 @@
   <w:body>
     <w:p>
       <w:r>
-        <w:t xml:space="preserve">Roll Play </w:t>
-      </w:r>
-      <w:proofErr w:type="spellStart"/>
-      <w:r>
-        <w:t>Todo</w:t>
-      </w:r>
-      <w:proofErr w:type="spellEnd"/>
-      <w:r>
-        <w:t>:</w:t>
+        <w:t>Roll Play Todo:</w:t>
       </w:r>
     </w:p>
     <w:p>
@@ -53,18 +45,54 @@
         </w:rPr>
         <w:t>Add More Textures</w:t>
       </w:r>
+    </w:p>
+    <w:p>
+      <w:r>
+        <w:t>Add Credits</w:t>
+      </w:r>
+    </w:p>
+    <w:p>
+      <w:r>
+        <w:t>Add the ability to view Dice Results on Canvas</w:t>
+      </w:r>
+    </w:p>
+    <w:p>
+      <w:pPr>
+        <w:pStyle w:val="ListParagraph"/>
+        <w:numPr>
+          <w:ilvl w:val="0"/>
+          <w:numId w:val="1"/>
+        </w:numPr>
+      </w:pPr>
+      <w:r>
+        <w:t>Set all the dice in advance to where they’re supposed to be</w:t>
+      </w:r>
+    </w:p>
+    <w:p>
+      <w:pPr>
+        <w:pStyle w:val="ListParagraph"/>
+        <w:numPr>
+          <w:ilvl w:val="0"/>
+          <w:numId w:val="1"/>
+        </w:numPr>
+      </w:pPr>
+      <w:r>
+        <w:t>Active/Deactivate on Right/Left click</w:t>
+      </w:r>
+    </w:p>
+    <w:p>
+      <w:pPr>
+        <w:pStyle w:val="ListParagraph"/>
+        <w:numPr>
+          <w:ilvl w:val="0"/>
+          <w:numId w:val="1"/>
+        </w:numPr>
+      </w:pPr>
+      <w:r>
+        <w:t>Rotate on show</w:t>
+      </w:r>
       <w:bookmarkStart w:id="0" w:name="_GoBack"/>
       <w:bookmarkEnd w:id="0"/>
-    </w:p>
-    <w:p>
-      <w:r>
-        <w:t>Add Credits</w:t>
-      </w:r>
-    </w:p>
-    <w:p>
-      <w:r>
-        <w:t>Add the ability to view Dice Results on Canvas</w:t>
-      </w:r>
     </w:p>
     <w:p>
       <w:r>
@@ -89,6 +117,127 @@
     </w:sectPr>
   </w:body>
 </w:document>
+</file>
+
+<file path=word/numbering.xml><?xml version="1.0" encoding="utf-8"?>
+<w:numbering xmlns:wpc="http://schemas.microsoft.com/office/word/2010/wordprocessingCanvas" xmlns:mc="http://schemas.openxmlformats.org/markup-compatibility/2006" xmlns:o="urn:schemas-microsoft-com:office:office" xmlns:r="http://schemas.openxmlformats.org/officeDocument/2006/relationships" xmlns:m="http://schemas.openxmlformats.org/officeDocument/2006/math" xmlns:v="urn:schemas-microsoft-com:vml" xmlns:wp14="http://schemas.microsoft.com/office/word/2010/wordprocessingDrawing" xmlns:wp="http://schemas.openxmlformats.org/drawingml/2006/wordprocessingDrawing" xmlns:w10="urn:schemas-microsoft-com:office:word" xmlns:w="http://schemas.openxmlformats.org/wordprocessingml/2006/main" xmlns:w14="http://schemas.microsoft.com/office/word/2010/wordml" xmlns:wpg="http://schemas.microsoft.com/office/word/2010/wordprocessingGroup" xmlns:wpi="http://schemas.microsoft.com/office/word/2010/wordprocessingInk" xmlns:wne="http://schemas.microsoft.com/office/word/2006/wordml" xmlns:wps="http://schemas.microsoft.com/office/word/2010/wordprocessingShape" mc:Ignorable="w14 wp14">
+  <w:abstractNum w:abstractNumId="0">
+    <w:nsid w:val="7BD621BA"/>
+    <w:multiLevelType w:val="hybridMultilevel"/>
+    <w:tmpl w:val="08AC21B8"/>
+    <w:lvl w:ilvl="0" w:tplc="04090001">
+      <w:start w:val="1"/>
+      <w:numFmt w:val="bullet"/>
+      <w:lvlText w:val=""/>
+      <w:lvlJc w:val="left"/>
+      <w:pPr>
+        <w:ind w:left="720" w:hanging="360"/>
+      </w:pPr>
+      <w:rPr>
+        <w:rFonts w:ascii="Symbol" w:hAnsi="Symbol" w:hint="default"/>
+      </w:rPr>
+    </w:lvl>
+    <w:lvl w:ilvl="1" w:tplc="04090003" w:tentative="1">
+      <w:start w:val="1"/>
+      <w:numFmt w:val="bullet"/>
+      <w:lvlText w:val="o"/>
+      <w:lvlJc w:val="left"/>
+      <w:pPr>
+        <w:ind w:left="1440" w:hanging="360"/>
+      </w:pPr>
+      <w:rPr>
+        <w:rFonts w:ascii="Courier New" w:hAnsi="Courier New" w:cs="Courier New" w:hint="default"/>
+      </w:rPr>
+    </w:lvl>
+    <w:lvl w:ilvl="2" w:tplc="04090005" w:tentative="1">
+      <w:start w:val="1"/>
+      <w:numFmt w:val="bullet"/>
+      <w:lvlText w:val=""/>
+      <w:lvlJc w:val="left"/>
+      <w:pPr>
+        <w:ind w:left="2160" w:hanging="360"/>
+      </w:pPr>
+      <w:rPr>
+        <w:rFonts w:ascii="Wingdings" w:hAnsi="Wingdings" w:hint="default"/>
+      </w:rPr>
+    </w:lvl>
+    <w:lvl w:ilvl="3" w:tplc="04090001" w:tentative="1">
+      <w:start w:val="1"/>
+      <w:numFmt w:val="bullet"/>
+      <w:lvlText w:val=""/>
+      <w:lvlJc w:val="left"/>
+      <w:pPr>
+        <w:ind w:left="2880" w:hanging="360"/>
+      </w:pPr>
+      <w:rPr>
+        <w:rFonts w:ascii="Symbol" w:hAnsi="Symbol" w:hint="default"/>
+      </w:rPr>
+    </w:lvl>
+    <w:lvl w:ilvl="4" w:tplc="04090003" w:tentative="1">
+      <w:start w:val="1"/>
+      <w:numFmt w:val="bullet"/>
+      <w:lvlText w:val="o"/>
+      <w:lvlJc w:val="left"/>
+      <w:pPr>
+        <w:ind w:left="3600" w:hanging="360"/>
+      </w:pPr>
+      <w:rPr>
+        <w:rFonts w:ascii="Courier New" w:hAnsi="Courier New" w:cs="Courier New" w:hint="default"/>
+      </w:rPr>
+    </w:lvl>
+    <w:lvl w:ilvl="5" w:tplc="04090005" w:tentative="1">
+      <w:start w:val="1"/>
+      <w:numFmt w:val="bullet"/>
+      <w:lvlText w:val=""/>
+      <w:lvlJc w:val="left"/>
+      <w:pPr>
+        <w:ind w:left="4320" w:hanging="360"/>
+      </w:pPr>
+      <w:rPr>
+        <w:rFonts w:ascii="Wingdings" w:hAnsi="Wingdings" w:hint="default"/>
+      </w:rPr>
+    </w:lvl>
+    <w:lvl w:ilvl="6" w:tplc="04090001" w:tentative="1">
+      <w:start w:val="1"/>
+      <w:numFmt w:val="bullet"/>
+      <w:lvlText w:val=""/>
+      <w:lvlJc w:val="left"/>
+      <w:pPr>
+        <w:ind w:left="5040" w:hanging="360"/>
+      </w:pPr>
+      <w:rPr>
+        <w:rFonts w:ascii="Symbol" w:hAnsi="Symbol" w:hint="default"/>
+      </w:rPr>
+    </w:lvl>
+    <w:lvl w:ilvl="7" w:tplc="04090003" w:tentative="1">
+      <w:start w:val="1"/>
+      <w:numFmt w:val="bullet"/>
+      <w:lvlText w:val="o"/>
+      <w:lvlJc w:val="left"/>
+      <w:pPr>
+        <w:ind w:left="5760" w:hanging="360"/>
+      </w:pPr>
+      <w:rPr>
+        <w:rFonts w:ascii="Courier New" w:hAnsi="Courier New" w:cs="Courier New" w:hint="default"/>
+      </w:rPr>
+    </w:lvl>
+    <w:lvl w:ilvl="8" w:tplc="04090005" w:tentative="1">
+      <w:start w:val="1"/>
+      <w:numFmt w:val="bullet"/>
+      <w:lvlText w:val=""/>
+      <w:lvlJc w:val="left"/>
+      <w:pPr>
+        <w:ind w:left="6480" w:hanging="360"/>
+      </w:pPr>
+      <w:rPr>
+        <w:rFonts w:ascii="Wingdings" w:hAnsi="Wingdings" w:hint="default"/>
+      </w:rPr>
+    </w:lvl>
+  </w:abstractNum>
+  <w:num w:numId="1">
+    <w:abstractNumId w:val="0"/>
+  </w:num>
+</w:numbering>
 </file>
 
 <file path=word/styles.xml><?xml version="1.0" encoding="utf-8"?>
@@ -278,6 +427,17 @@
     <w:semiHidden/>
     <w:unhideWhenUsed/>
   </w:style>
+  <w:style w:type="paragraph" w:styleId="ListParagraph">
+    <w:name w:val="List Paragraph"/>
+    <w:basedOn w:val="Normal"/>
+    <w:uiPriority w:val="34"/>
+    <w:qFormat/>
+    <w:rsid w:val="00DD6562"/>
+    <w:pPr>
+      <w:ind w:left="720"/>
+      <w:contextualSpacing/>
+    </w:pPr>
+  </w:style>
 </w:styles>
 </file>
 
@@ -468,6 +628,17 @@
     <w:semiHidden/>
     <w:unhideWhenUsed/>
   </w:style>
+  <w:style w:type="paragraph" w:styleId="ListParagraph">
+    <w:name w:val="List Paragraph"/>
+    <w:basedOn w:val="Normal"/>
+    <w:uiPriority w:val="34"/>
+    <w:qFormat/>
+    <w:rsid w:val="00DD6562"/>
+    <w:pPr>
+      <w:ind w:left="720"/>
+      <w:contextualSpacing/>
+    </w:pPr>
+  </w:style>
 </w:styles>
 </file>
 

</xml_diff>

<commit_message>
Dice now roll as they fall
</commit_message>
<xml_diff>
--- a/Assets/Documents/Roll Play Todo.docx
+++ b/Assets/Documents/Roll Play Todo.docx
@@ -65,7 +65,7 @@
         </w:numPr>
       </w:pPr>
       <w:r>
-        <w:t>Set all the dice in advance to where they’re supposed to be</w:t>
+        <w:t>Center in panel</w:t>
       </w:r>
     </w:p>
     <w:p>
@@ -77,19 +77,7 @@
         </w:numPr>
       </w:pPr>
       <w:r>
-        <w:t>Active/Deactivate on Right/Left click</w:t>
-      </w:r>
-    </w:p>
-    <w:p>
-      <w:pPr>
-        <w:pStyle w:val="ListParagraph"/>
-        <w:numPr>
-          <w:ilvl w:val="0"/>
-          <w:numId w:val="1"/>
-        </w:numPr>
-      </w:pPr>
-      <w:r>
-        <w:t>Rotate on show</w:t>
+        <w:t>Make look good in UI</w:t>
       </w:r>
       <w:bookmarkStart w:id="0" w:name="_GoBack"/>
       <w:bookmarkEnd w:id="0"/>

</xml_diff>

<commit_message>
Start of Camera Zoom-In functionality
Currently does not really work with multiple dice in a set.
</commit_message>
<xml_diff>
--- a/Assets/Documents/Roll Play Todo.docx
+++ b/Assets/Documents/Roll Play Todo.docx
@@ -4,7 +4,15 @@
   <w:body>
     <w:p>
       <w:r>
-        <w:t>Roll Play Todo:</w:t>
+        <w:t xml:space="preserve">Roll Play </w:t>
+      </w:r>
+      <w:proofErr w:type="spellStart"/>
+      <w:r>
+        <w:t>Todo</w:t>
+      </w:r>
+      <w:proofErr w:type="spellEnd"/>
+      <w:r>
+        <w:t>:</w:t>
       </w:r>
     </w:p>
     <w:p>
@@ -50,9 +58,19 @@
       <w:r>
         <w:t>Add Credits</w:t>
       </w:r>
-    </w:p>
-    <w:p>
-      <w:r>
+      <w:bookmarkStart w:id="0" w:name="_GoBack"/>
+      <w:bookmarkEnd w:id="0"/>
+    </w:p>
+    <w:p>
+      <w:pPr>
+        <w:rPr>
+          <w:strike/>
+        </w:rPr>
+      </w:pPr>
+      <w:r>
+        <w:rPr>
+          <w:strike/>
+        </w:rPr>
         <w:t>Add the ability to view Dice Results on Canvas</w:t>
       </w:r>
     </w:p>
@@ -63,8 +81,14 @@
           <w:ilvl w:val="0"/>
           <w:numId w:val="1"/>
         </w:numPr>
-      </w:pPr>
-      <w:r>
+        <w:rPr>
+          <w:strike/>
+        </w:rPr>
+      </w:pPr>
+      <w:r>
+        <w:rPr>
+          <w:strike/>
+        </w:rPr>
         <w:t>Center in panel</w:t>
       </w:r>
     </w:p>
@@ -75,15 +99,27 @@
           <w:ilvl w:val="0"/>
           <w:numId w:val="1"/>
         </w:numPr>
-      </w:pPr>
-      <w:r>
+        <w:rPr>
+          <w:strike/>
+        </w:rPr>
+      </w:pPr>
+      <w:r>
+        <w:rPr>
+          <w:strike/>
+        </w:rPr>
         <w:t>Make look good in UI</w:t>
       </w:r>
-      <w:bookmarkStart w:id="0" w:name="_GoBack"/>
-      <w:bookmarkEnd w:id="0"/>
-    </w:p>
-    <w:p>
-      <w:r>
+    </w:p>
+    <w:p>
+      <w:pPr>
+        <w:rPr>
+          <w:strike/>
+        </w:rPr>
+      </w:pPr>
+      <w:r>
+        <w:rPr>
+          <w:strike/>
+        </w:rPr>
         <w:t>Add constant Rotation as dice falls</w:t>
       </w:r>
     </w:p>

</xml_diff>

<commit_message>
Disable Controls on Results and Delete First Selector Bugs fixed
</commit_message>
<xml_diff>
--- a/Assets/Documents/Roll Play Todo.docx
+++ b/Assets/Documents/Roll Play Todo.docx
@@ -4,60 +4,15 @@
   <w:body>
     <w:p>
       <w:r>
-        <w:t xml:space="preserve">Roll Play </w:t>
-      </w:r>
-      <w:proofErr w:type="spellStart"/>
-      <w:r>
-        <w:t>Todo</w:t>
-      </w:r>
-      <w:proofErr w:type="spellEnd"/>
-      <w:r>
-        <w:t>:</w:t>
-      </w:r>
-    </w:p>
-    <w:p>
-      <w:pPr>
-        <w:rPr>
-          <w:strike/>
-        </w:rPr>
-      </w:pPr>
-      <w:r>
-        <w:rPr>
-          <w:strike/>
-        </w:rPr>
-        <w:t>Roll D100</w:t>
-      </w:r>
-    </w:p>
-    <w:p>
-      <w:pPr>
-        <w:rPr>
-          <w:strike/>
-        </w:rPr>
-      </w:pPr>
-      <w:r>
-        <w:rPr>
-          <w:strike/>
-        </w:rPr>
-        <w:t>Test Randomness</w:t>
-      </w:r>
-    </w:p>
-    <w:p>
-      <w:pPr>
-        <w:rPr>
-          <w:strike/>
-        </w:rPr>
-      </w:pPr>
-      <w:r>
-        <w:rPr>
-          <w:strike/>
-        </w:rPr>
-        <w:t>Add More Textures</w:t>
+        <w:t>Roll Play Todo:</w:t>
       </w:r>
     </w:p>
     <w:p>
       <w:r>
-        <w:t>Add Credits</w:t>
+        <w:t>Disable Controls on Results</w:t>
       </w:r>
+    </w:p>
+    <w:p>
       <w:bookmarkStart w:id="0" w:name="_GoBack"/>
       <w:bookmarkEnd w:id="0"/>
     </w:p>
@@ -68,69 +23,12 @@
         </w:rPr>
       </w:pPr>
       <w:r>
-        <w:rPr>
-          <w:strike/>
-        </w:rPr>
-        <w:t>Add the ability to view Dice Results on Canvas</w:t>
-      </w:r>
-    </w:p>
-    <w:p>
-      <w:pPr>
-        <w:pStyle w:val="ListParagraph"/>
-        <w:numPr>
-          <w:ilvl w:val="0"/>
-          <w:numId w:val="1"/>
-        </w:numPr>
-        <w:rPr>
-          <w:strike/>
-        </w:rPr>
-      </w:pPr>
-      <w:r>
-        <w:rPr>
-          <w:strike/>
-        </w:rPr>
-        <w:t>Center in panel</w:t>
-      </w:r>
-    </w:p>
-    <w:p>
-      <w:pPr>
-        <w:pStyle w:val="ListParagraph"/>
-        <w:numPr>
-          <w:ilvl w:val="0"/>
-          <w:numId w:val="1"/>
-        </w:numPr>
-        <w:rPr>
-          <w:strike/>
-        </w:rPr>
-      </w:pPr>
-      <w:r>
-        <w:rPr>
-          <w:strike/>
-        </w:rPr>
-        <w:t>Make look good in UI</w:t>
-      </w:r>
-    </w:p>
-    <w:p>
-      <w:pPr>
-        <w:rPr>
-          <w:strike/>
-        </w:rPr>
-      </w:pPr>
-      <w:r>
-        <w:rPr>
-          <w:strike/>
-        </w:rPr>
-        <w:t>Add constant Rotation as dice falls</w:t>
+        <w:t>Add Credits</w:t>
       </w:r>
     </w:p>
     <w:p>
       <w:r>
         <w:t>Add Sound Effects</w:t>
-      </w:r>
-    </w:p>
-    <w:p>
-      <w:r>
-        <w:t>Add Camera Follow</w:t>
       </w:r>
     </w:p>
     <w:sectPr>

</xml_diff>

<commit_message>
Dice Sorting on display screen and speed increases
</commit_message>
<xml_diff>
--- a/Assets/Documents/Roll Play Todo.docx
+++ b/Assets/Documents/Roll Play Todo.docx
@@ -4,18 +4,65 @@
   <w:body>
     <w:p>
       <w:r>
-        <w:t>Roll Play Todo:</w:t>
+        <w:t xml:space="preserve">Roll Play </w:t>
+      </w:r>
+      <w:proofErr w:type="spellStart"/>
+      <w:r>
+        <w:t>Todo</w:t>
+      </w:r>
+      <w:proofErr w:type="spellEnd"/>
+      <w:r>
+        <w:t>:</w:t>
       </w:r>
     </w:p>
     <w:p>
-      <w:r>
+      <w:pPr>
+        <w:rPr>
+          <w:strike/>
+        </w:rPr>
+      </w:pPr>
+      <w:r>
+        <w:rPr>
+          <w:strike/>
+        </w:rPr>
         <w:t>Disable Controls on Results</w:t>
       </w:r>
     </w:p>
     <w:p>
+      <w:pPr>
+        <w:rPr>
+          <w:strike/>
+        </w:rPr>
+      </w:pPr>
+      <w:r>
+        <w:rPr>
+          <w:strike/>
+        </w:rPr>
+        <w:t xml:space="preserve">Can </w:t>
+      </w:r>
+      <w:proofErr w:type="gramStart"/>
+      <w:r>
+        <w:rPr>
+          <w:strike/>
+        </w:rPr>
+        <w:t>Delete</w:t>
+      </w:r>
+      <w:proofErr w:type="gramEnd"/>
+      <w:r>
+        <w:rPr>
+          <w:strike/>
+        </w:rPr>
+        <w:t xml:space="preserve"> first selector</w:t>
+      </w:r>
+    </w:p>
+    <w:p>
+      <w:r>
+        <w:t>Sort Dice on results screen</w:t>
+      </w:r>
       <w:bookmarkStart w:id="0" w:name="_GoBack"/>
       <w:bookmarkEnd w:id="0"/>
     </w:p>
+    <w:p/>
     <w:p>
       <w:pPr>
         <w:rPr>

</xml_diff>

<commit_message>
Added Label for Total
</commit_message>
<xml_diff>
--- a/Assets/Documents/Roll Play Todo.docx
+++ b/Assets/Documents/Roll Play Todo.docx
@@ -56,12 +56,20 @@
       </w:r>
     </w:p>
     <w:p>
+      <w:pPr>
+        <w:rPr>
+          <w:strike/>
+        </w:rPr>
+      </w:pPr>
+      <w:bookmarkStart w:id="0" w:name="_GoBack"/>
       <w:r>
+        <w:rPr>
+          <w:strike/>
+        </w:rPr>
         <w:t>Sort Dice on results screen</w:t>
       </w:r>
-      <w:bookmarkStart w:id="0" w:name="_GoBack"/>
-      <w:bookmarkEnd w:id="0"/>
     </w:p>
+    <w:bookmarkEnd w:id="0"/>
     <w:p/>
     <w:p>
       <w:pPr>

</xml_diff>